<commit_message>
tried simple model again
</commit_message>
<xml_diff>
--- a/answers/API_115_PS4_DID_Questions.docx
+++ b/answers/API_115_PS4_DID_Questions.docx
@@ -7179,6 +7179,67 @@
                 <w:i/>
               </w:rPr>
             </w:pPr>
+            <w:r>
+              <w:rPr>
+                <w:i/>
+                <w:noProof/>
+              </w:rPr>
+              <w:drawing>
+                <wp:inline distT="0" distB="0" distL="0" distR="0" wp14:anchorId="738FB3EF" wp14:editId="19F59FDD">
+                  <wp:extent cx="4699000" cy="800100"/>
+                  <wp:effectExtent l="0" t="0" r="0" b="0"/>
+                  <wp:docPr id="1983901256" name="Picture 7" descr="A computer code with numbers and symbols&#10;&#10;Description automatically generated"/>
+                  <wp:cNvGraphicFramePr>
+                    <a:graphicFrameLocks xmlns:a="http://schemas.openxmlformats.org/drawingml/2006/main" noChangeAspect="1"/>
+                  </wp:cNvGraphicFramePr>
+                  <a:graphic xmlns:a="http://schemas.openxmlformats.org/drawingml/2006/main">
+                    <a:graphicData uri="http://schemas.openxmlformats.org/drawingml/2006/picture">
+                      <pic:pic xmlns:pic="http://schemas.openxmlformats.org/drawingml/2006/picture">
+                        <pic:nvPicPr>
+                          <pic:cNvPr id="1983901256" name="Picture 7" descr="A computer code with numbers and symbols&#10;&#10;Description automatically generated"/>
+                          <pic:cNvPicPr/>
+                        </pic:nvPicPr>
+                        <pic:blipFill>
+                          <a:blip r:embed="rId15">
+                            <a:extLst>
+                              <a:ext uri="{28A0092B-C50C-407E-A947-70E740481C1C}">
+                                <a14:useLocalDpi xmlns:a14="http://schemas.microsoft.com/office/drawing/2010/main" val="0"/>
+                              </a:ext>
+                            </a:extLst>
+                          </a:blip>
+                          <a:stretch>
+                            <a:fillRect/>
+                          </a:stretch>
+                        </pic:blipFill>
+                        <pic:spPr>
+                          <a:xfrm>
+                            <a:off x="0" y="0"/>
+                            <a:ext cx="4699000" cy="800100"/>
+                          </a:xfrm>
+                          <a:prstGeom prst="rect">
+                            <a:avLst/>
+                          </a:prstGeom>
+                        </pic:spPr>
+                      </pic:pic>
+                    </a:graphicData>
+                  </a:graphic>
+                </wp:inline>
+              </w:drawing>
+            </w:r>
+          </w:p>
+          <w:p>
+            <w:pPr>
+              <w:spacing w:line="256" w:lineRule="auto"/>
+              <w:rPr>
+                <w:i/>
+              </w:rPr>
+            </w:pPr>
+            <w:r>
+              <w:rPr>
+                <w:i/>
+              </w:rPr>
+              <w:t xml:space="preserve">This is the simple , maybe replace with first model if I did TWFE for that one. </w:t>
+            </w:r>
           </w:p>
         </w:tc>
       </w:tr>
@@ -7450,7 +7511,6 @@
         </w:rPr>
       </w:pPr>
       <w:r>
-        <w:lastRenderedPageBreak/>
         <w:t>Are the results of the decomposition consistent with any concerns you had about bias in the estimate?</w:t>
       </w:r>
       <w:r>
@@ -8728,7 +8788,7 @@
       </w:pPr>
     </w:p>
     <w:sectPr>
-      <w:headerReference w:type="default" r:id="rId15"/>
+      <w:headerReference w:type="default" r:id="rId16"/>
       <w:pgSz w:w="12240" w:h="15840"/>
       <w:pgMar w:top="1440" w:right="1440" w:bottom="1440" w:left="1440" w:header="720" w:footer="720" w:gutter="0"/>
       <w:cols w:space="720"/>

</xml_diff>